<commit_message>
* updated trunk/specs/Project Vision.docx * deleted temp files
</commit_message>
<xml_diff>
--- a/specs/Project Vision.docx
+++ b/specs/Project Vision.docx
@@ -8,6 +8,52 @@
           <w:lang w:val="en-US"/>
         </w:rPr>
       </w:pPr>
+    </w:p>
+    <w:p>
+      <w:pPr>
+        <w:rPr>
+          <w:b/>
+          <w:sz w:val="36"/>
+          <w:u w:val="single"/>
+          <w:lang w:val="en-US"/>
+        </w:rPr>
+      </w:pPr>
+      <w:r>
+        <w:rPr>
+          <w:b/>
+          <w:sz w:val="36"/>
+          <w:u w:val="single"/>
+          <w:lang w:val="en-US"/>
+        </w:rPr>
+        <w:t xml:space="preserve">Product: Fin. </w:t>
+      </w:r>
+      <w:proofErr w:type="spellStart"/>
+      <w:r>
+        <w:rPr>
+          <w:b/>
+          <w:sz w:val="36"/>
+          <w:u w:val="single"/>
+          <w:lang w:val="en-US"/>
+        </w:rPr>
+        <w:t>ToDo</w:t>
+      </w:r>
+      <w:proofErr w:type="spellEnd"/>
+      <w:r>
+        <w:rPr>
+          <w:b/>
+          <w:sz w:val="36"/>
+          <w:u w:val="single"/>
+          <w:lang w:val="en-US"/>
+        </w:rPr>
+        <w:t xml:space="preserve"> Manager</w:t>
+      </w:r>
+    </w:p>
+    <w:p>
+      <w:pPr>
+        <w:rPr>
+          <w:lang w:val="en-US"/>
+        </w:rPr>
+      </w:pPr>
       <w:r>
         <w:rPr>
           <w:lang w:val="en-US"/>
@@ -44,7 +90,7 @@
           <w:u w:val="single"/>
           <w:lang w:val="en-US"/>
         </w:rPr>
-        <w:t>Dual</w:t>
+        <w:t>C</w:t>
       </w:r>
       <w:r>
         <w:rPr>
@@ -53,7 +99,7 @@
           <w:u w:val="single"/>
           <w:lang w:val="en-US"/>
         </w:rPr>
-        <w:t xml:space="preserve"> C</w:t>
+        <w:t>ommand-line user interface</w:t>
       </w:r>
       <w:r>
         <w:rPr>
@@ -62,176 +108,396 @@
           <w:u w:val="single"/>
           <w:lang w:val="en-US"/>
         </w:rPr>
-        <w:t xml:space="preserve">ommand-line </w:t>
-      </w:r>
-      <w:r>
+        <w:t xml:space="preserve"> for power users</w:t>
+      </w:r>
+    </w:p>
+    <w:p>
+      <w:pPr>
+        <w:rPr>
+          <w:lang w:val="en-US"/>
+        </w:rPr>
+      </w:pPr>
+      <w:r>
+        <w:rPr>
+          <w:lang w:val="en-US"/>
+        </w:rPr>
+        <w:t>In Fin., a comman</w:t>
+      </w:r>
+      <w:r>
+        <w:rPr>
+          <w:lang w:val="en-US"/>
+        </w:rPr>
+        <w:t>d-line textbox will be there for power users to use features of the application</w:t>
+      </w:r>
+      <w:r>
+        <w:rPr>
+          <w:lang w:val="en-US"/>
+        </w:rPr>
+        <w:t xml:space="preserve">. However, for users </w:t>
+      </w:r>
+      <w:r>
+        <w:rPr>
+          <w:lang w:val="en-US"/>
+        </w:rPr>
+        <w:t>who</w:t>
+      </w:r>
+      <w:r>
+        <w:rPr>
+          <w:lang w:val="en-US"/>
+        </w:rPr>
+        <w:t xml:space="preserve"> are not keen on using the keyboard for all their interactions with the task manager, </w:t>
+      </w:r>
+      <w:r>
+        <w:rPr>
+          <w:lang w:val="en-US"/>
+        </w:rPr>
+        <w:t>all functionalities</w:t>
+      </w:r>
+      <w:r>
+        <w:rPr>
+          <w:lang w:val="en-US"/>
+        </w:rPr>
+        <w:t xml:space="preserve"> that </w:t>
+      </w:r>
+      <w:r>
+        <w:rPr>
+          <w:lang w:val="en-US"/>
+        </w:rPr>
+        <w:t xml:space="preserve">are exposed through </w:t>
+      </w:r>
+      <w:r>
+        <w:rPr>
+          <w:lang w:val="en-US"/>
+        </w:rPr>
+        <w:t xml:space="preserve">the command-line interface can be emulated with series of clicks through the graphical user interface. </w:t>
+      </w:r>
+      <w:r>
+        <w:rPr>
+          <w:lang w:val="en-US"/>
+        </w:rPr>
+        <w:t xml:space="preserve">The main gist is, whatever you can do with the keyboard, you’d be able to do the exact same thing with the mouse. </w:t>
+      </w:r>
+    </w:p>
+    <w:p>
+      <w:pPr>
+        <w:rPr>
+          <w:lang w:val="en-US"/>
+        </w:rPr>
+      </w:pPr>
+      <w:r>
+        <w:rPr>
+          <w:lang w:val="en-US"/>
+        </w:rPr>
+        <w:t xml:space="preserve">To start, you can type in commands at the bottom of the command-line interface. </w:t>
+      </w:r>
+      <w:r>
+        <w:rPr>
+          <w:noProof/>
+        </w:rPr>
+        <w:drawing>
+          <wp:inline distT="0" distB="0" distL="0" distR="0">
+            <wp:extent cx="4543425" cy="2547644"/>
+            <wp:effectExtent l="19050" t="0" r="9525" b="0"/>
+            <wp:docPr id="2" name="Picture 1" descr="C:\Users\Joe\Downloads\20112012Sem1\CS2103\cs2103-sunset\trunk\specs\prototype\v1\chrome.png"/>
+            <wp:cNvGraphicFramePr>
+              <a:graphicFrameLocks xmlns:a="http://schemas.openxmlformats.org/drawingml/2006/main" noChangeAspect="1"/>
+            </wp:cNvGraphicFramePr>
+            <a:graphic xmlns:a="http://schemas.openxmlformats.org/drawingml/2006/main">
+              <a:graphicData uri="http://schemas.openxmlformats.org/drawingml/2006/picture">
+                <pic:pic xmlns:pic="http://schemas.openxmlformats.org/drawingml/2006/picture">
+                  <pic:nvPicPr>
+                    <pic:cNvPr id="0" name="Picture 1" descr="C:\Users\Joe\Downloads\20112012Sem1\CS2103\cs2103-sunset\trunk\specs\prototype\v1\chrome.png"/>
+                    <pic:cNvPicPr>
+                      <a:picLocks noChangeAspect="1" noChangeArrowheads="1"/>
+                    </pic:cNvPicPr>
+                  </pic:nvPicPr>
+                  <pic:blipFill>
+                    <a:blip r:embed="rId4" cstate="print"/>
+                    <a:srcRect/>
+                    <a:stretch>
+                      <a:fillRect/>
+                    </a:stretch>
+                  </pic:blipFill>
+                  <pic:spPr bwMode="auto">
+                    <a:xfrm>
+                      <a:off x="0" y="0"/>
+                      <a:ext cx="4543425" cy="2547644"/>
+                    </a:xfrm>
+                    <a:prstGeom prst="rect">
+                      <a:avLst/>
+                    </a:prstGeom>
+                    <a:noFill/>
+                    <a:ln w="9525">
+                      <a:noFill/>
+                      <a:miter lim="800000"/>
+                      <a:headEnd/>
+                      <a:tailEnd/>
+                    </a:ln>
+                  </pic:spPr>
+                </pic:pic>
+              </a:graphicData>
+            </a:graphic>
+          </wp:inline>
+        </w:drawing>
+      </w:r>
+    </w:p>
+    <w:p>
+      <w:pPr>
+        <w:rPr>
+          <w:b/>
+          <w:sz w:val="32"/>
+          <w:u w:val="single"/>
+          <w:lang w:val="en-US"/>
+        </w:rPr>
+      </w:pPr>
+      <w:r>
+        <w:rPr>
+          <w:b/>
+          <w:sz w:val="32"/>
+          <w:u w:val="single"/>
+          <w:lang w:val="en-US"/>
+        </w:rPr>
+        <w:t>Smart parsing of commands</w:t>
+      </w:r>
+    </w:p>
+    <w:p>
+      <w:r>
+        <w:rPr>
+          <w:lang w:val="en-US"/>
+        </w:rPr>
+        <w:t xml:space="preserve">Users can add tasks with hash tags and </w:t>
+      </w:r>
+      <w:proofErr w:type="gramStart"/>
+      <w:r>
+        <w:rPr>
+          <w:lang w:val="en-US"/>
+        </w:rPr>
+        <w:t>meta</w:t>
+      </w:r>
+      <w:proofErr w:type="gramEnd"/>
+      <w:r>
+        <w:rPr>
+          <w:lang w:val="en-US"/>
+        </w:rPr>
+        <w:t xml:space="preserve"> tags, for example, “</w:t>
+      </w:r>
+      <w:r>
+        <w:rPr>
+          <w:b/>
+          <w:lang w:val="en-US"/>
+        </w:rPr>
+        <w:t xml:space="preserve">Add </w:t>
+      </w:r>
+      <w:r>
+        <w:rPr>
+          <w:b/>
+          <w:color w:val="76923C" w:themeColor="accent3" w:themeShade="BF"/>
+          <w:lang w:val="en-US"/>
+        </w:rPr>
+        <w:t>#CS</w:t>
+      </w:r>
+      <w:r>
+        <w:rPr>
+          <w:b/>
+          <w:color w:val="76923C" w:themeColor="accent3" w:themeShade="BF"/>
+          <w:lang w:val="en-US"/>
+        </w:rPr>
+        <w:t xml:space="preserve">3230 </w:t>
+      </w:r>
+      <w:r>
+        <w:rPr>
+          <w:b/>
+          <w:color w:val="E36C0A" w:themeColor="accent6" w:themeShade="BF"/>
+          <w:lang w:val="en-US"/>
+        </w:rPr>
+        <w:t>#tutorial</w:t>
+      </w:r>
+      <w:r>
+        <w:rPr>
+          <w:b/>
+          <w:lang w:val="en-US"/>
+        </w:rPr>
+        <w:t xml:space="preserve"> </w:t>
+      </w:r>
+      <w:r>
+        <w:rPr>
+          <w:b/>
+          <w:lang w:val="en-US"/>
+        </w:rPr>
+        <w:t>3</w:t>
+      </w:r>
+      <w:r>
+        <w:rPr>
+          <w:b/>
+          <w:lang w:val="en-US"/>
+        </w:rPr>
+        <w:t xml:space="preserve"> due by this Friday</w:t>
+      </w:r>
+      <w:r>
+        <w:rPr>
+          <w:lang w:val="en-US"/>
+        </w:rPr>
+        <w:t>”.</w:t>
+      </w:r>
+      <w:r>
+        <w:rPr>
+          <w:lang w:val="en-US"/>
+        </w:rPr>
+        <w:t xml:space="preserve"> If you notice from the diagram below, as commands are typed, they will be automatically parsed and changed into actual commands to provide visual feedback to the user to ensure he is typing the right thing. </w:t>
+      </w:r>
+    </w:p>
+    <w:p>
+      <w:pPr>
+        <w:rPr>
+          <w:b/>
+          <w:sz w:val="32"/>
+          <w:u w:val="single"/>
+          <w:lang w:val="en-US"/>
+        </w:rPr>
+      </w:pPr>
+      <w:r>
+        <w:rPr>
+          <w:b/>
+          <w:noProof/>
+          <w:sz w:val="32"/>
+          <w:u w:val="single"/>
+        </w:rPr>
+        <w:drawing>
+          <wp:inline distT="0" distB="0" distL="0" distR="0">
+            <wp:extent cx="4953000" cy="2777306"/>
+            <wp:effectExtent l="19050" t="0" r="0" b="0"/>
+            <wp:docPr id="5" name="Picture 4" descr="C:\Users\Joe\Downloads\20112012Sem1\CS2103\cs2103-sunset\trunk\specs\prototype\v1\add-task.png"/>
+            <wp:cNvGraphicFramePr>
+              <a:graphicFrameLocks xmlns:a="http://schemas.openxmlformats.org/drawingml/2006/main" noChangeAspect="1"/>
+            </wp:cNvGraphicFramePr>
+            <a:graphic xmlns:a="http://schemas.openxmlformats.org/drawingml/2006/main">
+              <a:graphicData uri="http://schemas.openxmlformats.org/drawingml/2006/picture">
+                <pic:pic xmlns:pic="http://schemas.openxmlformats.org/drawingml/2006/picture">
+                  <pic:nvPicPr>
+                    <pic:cNvPr id="0" name="Picture 4" descr="C:\Users\Joe\Downloads\20112012Sem1\CS2103\cs2103-sunset\trunk\specs\prototype\v1\add-task.png"/>
+                    <pic:cNvPicPr>
+                      <a:picLocks noChangeAspect="1" noChangeArrowheads="1"/>
+                    </pic:cNvPicPr>
+                  </pic:nvPicPr>
+                  <pic:blipFill>
+                    <a:blip r:embed="rId5" cstate="print"/>
+                    <a:srcRect/>
+                    <a:stretch>
+                      <a:fillRect/>
+                    </a:stretch>
+                  </pic:blipFill>
+                  <pic:spPr bwMode="auto">
+                    <a:xfrm>
+                      <a:off x="0" y="0"/>
+                      <a:ext cx="4953000" cy="2777306"/>
+                    </a:xfrm>
+                    <a:prstGeom prst="rect">
+                      <a:avLst/>
+                    </a:prstGeom>
+                    <a:noFill/>
+                    <a:ln w="9525">
+                      <a:noFill/>
+                      <a:miter lim="800000"/>
+                      <a:headEnd/>
+                      <a:tailEnd/>
+                    </a:ln>
+                  </pic:spPr>
+                </pic:pic>
+              </a:graphicData>
+            </a:graphic>
+          </wp:inline>
+        </w:drawing>
+      </w:r>
+    </w:p>
+    <w:p>
+      <w:pPr>
+        <w:rPr>
+          <w:b/>
+          <w:sz w:val="32"/>
+          <w:u w:val="single"/>
+          <w:lang w:val="en-US"/>
+        </w:rPr>
+      </w:pPr>
+    </w:p>
+    <w:p>
+      <w:pPr>
+        <w:rPr>
+          <w:b/>
+          <w:sz w:val="32"/>
+          <w:u w:val="single"/>
+          <w:lang w:val="en-US"/>
+        </w:rPr>
+      </w:pPr>
+    </w:p>
+    <w:p>
+      <w:pPr>
+        <w:rPr>
+          <w:b/>
+          <w:sz w:val="32"/>
+          <w:u w:val="single"/>
+          <w:lang w:val="en-US"/>
+        </w:rPr>
+      </w:pPr>
+      <w:r>
+        <w:rPr>
+          <w:b/>
+          <w:sz w:val="32"/>
+          <w:u w:val="single"/>
+          <w:lang w:val="en-US"/>
+        </w:rPr>
+        <w:t>Tags</w:t>
+      </w:r>
+      <w:r>
+        <w:rPr>
+          <w:b/>
+          <w:sz w:val="32"/>
+          <w:u w:val="single"/>
+          <w:lang w:val="en-US"/>
+        </w:rPr>
+        <w:t xml:space="preserve"> and Meta-Tags</w:t>
+      </w:r>
+    </w:p>
+    <w:p>
+      <w:pPr>
+        <w:rPr>
+          <w:lang w:val="en-US"/>
+        </w:rPr>
+      </w:pPr>
+      <w:r>
+        <w:rPr>
+          <w:lang w:val="en-US"/>
+        </w:rPr>
+        <w:t xml:space="preserve">One of the cool things that you can do in Fin. is to add tags to your task. Another kind of tags that you can add </w:t>
+      </w:r>
+      <w:proofErr w:type="gramStart"/>
+      <w:r>
+        <w:rPr>
+          <w:lang w:val="en-US"/>
+        </w:rPr>
+        <w:t>are</w:t>
+      </w:r>
+      <w:proofErr w:type="gramEnd"/>
+      <w:r>
+        <w:rPr>
+          <w:lang w:val="en-US"/>
+        </w:rPr>
+        <w:t xml:space="preserve"> meta-tags </w:t>
+      </w:r>
+    </w:p>
+    <w:p>
+      <w:pPr>
         <w:rPr>
           <w:b/>
           <w:sz w:val="28"/>
           <w:u w:val="single"/>
           <w:lang w:val="en-US"/>
         </w:rPr>
-        <w:t xml:space="preserve">and Graphical </w:t>
-      </w:r>
-      <w:r>
-        <w:rPr>
-          <w:b/>
-          <w:sz w:val="28"/>
-          <w:u w:val="single"/>
-          <w:lang w:val="en-US"/>
-        </w:rPr>
-        <w:t>user interface</w:t>
-      </w:r>
-      <w:r>
-        <w:rPr>
-          <w:b/>
-          <w:sz w:val="28"/>
-          <w:u w:val="single"/>
-          <w:lang w:val="en-US"/>
-        </w:rPr>
-        <w:t xml:space="preserve"> for power users</w:t>
-      </w:r>
-    </w:p>
-    <w:p>
-      <w:pPr>
-        <w:rPr>
-          <w:lang w:val="en-US"/>
-        </w:rPr>
-      </w:pPr>
-      <w:r>
-        <w:rPr>
-          <w:lang w:val="en-US"/>
-        </w:rPr>
-        <w:t>In Fin., a comman</w:t>
-      </w:r>
-      <w:r>
-        <w:rPr>
-          <w:lang w:val="en-US"/>
-        </w:rPr>
-        <w:t>d-line textbox will be there for power users to use features of the application</w:t>
-      </w:r>
-      <w:r>
-        <w:rPr>
-          <w:lang w:val="en-US"/>
-        </w:rPr>
-        <w:t xml:space="preserve">. However, for users </w:t>
-      </w:r>
-      <w:r>
-        <w:rPr>
-          <w:lang w:val="en-US"/>
-        </w:rPr>
-        <w:t>who</w:t>
-      </w:r>
-      <w:r>
-        <w:rPr>
-          <w:lang w:val="en-US"/>
-        </w:rPr>
-        <w:t xml:space="preserve"> are not keen on using the keyboard for all their interactions with the task manager, </w:t>
-      </w:r>
-      <w:r>
-        <w:rPr>
-          <w:lang w:val="en-US"/>
-        </w:rPr>
-        <w:t>all functionalities</w:t>
-      </w:r>
-      <w:r>
-        <w:rPr>
-          <w:lang w:val="en-US"/>
-        </w:rPr>
-        <w:t xml:space="preserve"> that </w:t>
-      </w:r>
-      <w:r>
-        <w:rPr>
-          <w:lang w:val="en-US"/>
-        </w:rPr>
-        <w:t xml:space="preserve">are exposed through </w:t>
-      </w:r>
-      <w:r>
-        <w:rPr>
-          <w:lang w:val="en-US"/>
-        </w:rPr>
-        <w:t xml:space="preserve">the command-line interface can be emulated with series of clicks through the graphical user interface. </w:t>
-      </w:r>
-      <w:r>
-        <w:rPr>
-          <w:lang w:val="en-US"/>
-        </w:rPr>
-        <w:t xml:space="preserve">The main gist is, whatever you can do with the keyboard, you’d be able to do the exact same thing with the mouse. </w:t>
-      </w:r>
-    </w:p>
-    <w:p>
-      <w:pPr>
-        <w:rPr>
-          <w:b/>
-          <w:u w:val="single"/>
-          <w:lang w:val="en-US"/>
-        </w:rPr>
-      </w:pPr>
-      <w:r>
-        <w:rPr>
-          <w:b/>
-          <w:u w:val="single"/>
-          <w:lang w:val="en-US"/>
-        </w:rPr>
-        <w:t>Smart parsing of commands</w:t>
-      </w:r>
-    </w:p>
-    <w:p>
-      <w:pPr>
-        <w:rPr>
-          <w:lang w:val="en-US"/>
-        </w:rPr>
-      </w:pPr>
-      <w:r>
-        <w:rPr>
-          <w:lang w:val="en-US"/>
-        </w:rPr>
-        <w:t xml:space="preserve">Commands typed into Fin. will be parsed smartly by the Fin. interpreter, which will automatically recognize tags, and </w:t>
-      </w:r>
-    </w:p>
-    <w:p>
-      <w:pPr>
-        <w:rPr>
-          <w:lang w:val="en-US"/>
-        </w:rPr>
-      </w:pPr>
-    </w:p>
-    <w:p>
-      <w:pPr>
-        <w:rPr>
-          <w:b/>
-          <w:sz w:val="32"/>
-          <w:u w:val="single"/>
-          <w:lang w:val="en-US"/>
-        </w:rPr>
-      </w:pPr>
-      <w:r>
-        <w:rPr>
-          <w:b/>
-          <w:sz w:val="32"/>
-          <w:u w:val="single"/>
-          <w:lang w:val="en-US"/>
-        </w:rPr>
-        <w:t>Tags</w:t>
-      </w:r>
-    </w:p>
-    <w:p>
-      <w:pPr>
-        <w:rPr>
-          <w:lang w:val="en-US"/>
-        </w:rPr>
-      </w:pPr>
-      <w:r>
-        <w:rPr>
-          <w:lang w:val="en-US"/>
-        </w:rPr>
-        <w:t>One of the cool things that you can do in Fin. is to add tags to your task. This can be done through the command-line</w:t>
-      </w:r>
-      <w:r>
-        <w:rPr>
-          <w:lang w:val="en-US"/>
-        </w:rPr>
-        <w:t xml:space="preserve"> interface by pre-pending “#&lt;tag name here&gt;” to your tasks. For example, to add a task with the tag “CS2103”, one can easily type “#CS2103 Project Proposal”. </w:t>
+      </w:pPr>
+      <w:r>
+        <w:rPr>
+          <w:lang w:val="en-US"/>
+        </w:rPr>
+        <w:t xml:space="preserve">This can be done through the command-line interface by pre-pending “#&lt;tag name here&gt;” to your tasks. For example, to add a task with the tag “CS2103”, one can easily type “#CS2103 Project Proposal”. </w:t>
       </w:r>
       <w:proofErr w:type="gramStart"/>
       <w:r>
@@ -246,104 +512,6 @@
       <w:pPr>
         <w:rPr>
           <w:b/>
-          <w:sz w:val="28"/>
-          <w:u w:val="single"/>
-          <w:lang w:val="en-US"/>
-        </w:rPr>
-      </w:pPr>
-      <w:r>
-        <w:rPr>
-          <w:b/>
-          <w:sz w:val="28"/>
-          <w:u w:val="single"/>
-          <w:lang w:val="en-US"/>
-        </w:rPr>
-        <w:t>Meta-Tags</w:t>
-      </w:r>
-    </w:p>
-    <w:p>
-      <w:pPr>
-        <w:rPr>
-          <w:lang w:val="en-US"/>
-        </w:rPr>
-      </w:pPr>
-      <w:r>
-        <w:rPr>
-          <w:lang w:val="en-US"/>
-        </w:rPr>
-        <w:t xml:space="preserve">One thing that we wish to introduce in Fin. would be the use of meta-tags to organize your information. Some of the meta-tags will be introduced below.  </w:t>
-      </w:r>
-    </w:p>
-    <w:p>
-      <w:pPr>
-        <w:rPr>
-          <w:b/>
-          <w:u w:val="single"/>
-          <w:lang w:val="en-US"/>
-        </w:rPr>
-      </w:pPr>
-      <w:r>
-        <w:rPr>
-          <w:b/>
-          <w:u w:val="single"/>
-          <w:lang w:val="en-US"/>
-        </w:rPr>
-        <w:t>Alarms</w:t>
-      </w:r>
-    </w:p>
-    <w:p>
-      <w:pPr>
-        <w:rPr>
-          <w:lang w:val="en-US"/>
-        </w:rPr>
-      </w:pPr>
-      <w:r>
-        <w:rPr>
-          <w:lang w:val="en-US"/>
-        </w:rPr>
-        <w:t xml:space="preserve">Add alarms to your task to remind you that it is due by pre-pending your task with the “^alarm” keyword. The same functionality can be achieved by right-clicking a task that is added to edit the task. </w:t>
-      </w:r>
-    </w:p>
-    <w:p>
-      <w:pPr>
-        <w:rPr>
-          <w:b/>
-          <w:u w:val="single"/>
-          <w:lang w:val="en-US"/>
-        </w:rPr>
-      </w:pPr>
-      <w:r>
-        <w:rPr>
-          <w:b/>
-          <w:u w:val="single"/>
-          <w:lang w:val="en-US"/>
-        </w:rPr>
-        <w:t>Alarms</w:t>
-      </w:r>
-    </w:p>
-    <w:p>
-      <w:pPr>
-        <w:rPr>
-          <w:lang w:val="en-US"/>
-        </w:rPr>
-      </w:pPr>
-      <w:r>
-        <w:rPr>
-          <w:lang w:val="en-US"/>
-        </w:rPr>
-        <w:t xml:space="preserve">Add alarms to your task to remind you that it is due by pre-pending your task with the “^alarm” keyword. </w:t>
-      </w:r>
-      <w:r>
-        <w:rPr>
-          <w:lang w:val="en-US"/>
-        </w:rPr>
-        <w:t xml:space="preserve">The same functionality can be achieved by right-clicking a task that is added to edit the task. </w:t>
-      </w:r>
-    </w:p>
-    <w:p>
-      <w:pPr>
-        <w:rPr>
-          <w:b/>
           <w:u w:val="single"/>
           <w:lang w:val="en-US"/>
         </w:rPr>
@@ -414,7 +582,6 @@
           <w:u w:val="single"/>
           <w:lang w:val="en-US"/>
         </w:rPr>
-        <w:lastRenderedPageBreak/>
         <w:t>Subtasks</w:t>
       </w:r>
     </w:p>
@@ -434,13 +601,105 @@
     <w:p>
       <w:pPr>
         <w:rPr>
+          <w:b/>
+          <w:sz w:val="32"/>
+          <w:u w:val="single"/>
+          <w:lang w:val="en-US"/>
+        </w:rPr>
+      </w:pPr>
+      <w:r>
+        <w:rPr>
+          <w:b/>
+          <w:sz w:val="32"/>
+          <w:u w:val="single"/>
+          <w:lang w:val="en-US"/>
+        </w:rPr>
+        <w:t>Graphical User Interface for casual users</w:t>
+      </w:r>
+    </w:p>
+    <w:p>
+      <w:pPr>
+        <w:rPr>
+          <w:lang w:val="en-US"/>
+        </w:rPr>
+      </w:pPr>
+      <w:r>
+        <w:rPr>
+          <w:lang w:val="en-US"/>
+        </w:rPr>
+        <w:t xml:space="preserve">For every command in the command line, the same feature will be available to users who shy away from the command line. In the example below, as the mouse rolls over the tasks, there will be options to focus, edit and delete tasks. </w:t>
+      </w:r>
+    </w:p>
+    <w:p>
+      <w:pPr>
+        <w:rPr>
+          <w:sz w:val="32"/>
+          <w:lang w:val="en-US"/>
+        </w:rPr>
+      </w:pPr>
+      <w:r>
+        <w:rPr>
+          <w:noProof/>
+          <w:sz w:val="32"/>
+        </w:rPr>
+        <w:drawing>
+          <wp:inline distT="0" distB="0" distL="0" distR="0">
+            <wp:extent cx="5248275" cy="2942876"/>
+            <wp:effectExtent l="19050" t="0" r="9525" b="0"/>
+            <wp:docPr id="6" name="Picture 5" descr="C:\Users\Joe\Downloads\20112012Sem1\CS2103\cs2103-sunset\trunk\specs\prototype\v1\mouse-interaction.png"/>
+            <wp:cNvGraphicFramePr>
+              <a:graphicFrameLocks xmlns:a="http://schemas.openxmlformats.org/drawingml/2006/main" noChangeAspect="1"/>
+            </wp:cNvGraphicFramePr>
+            <a:graphic xmlns:a="http://schemas.openxmlformats.org/drawingml/2006/main">
+              <a:graphicData uri="http://schemas.openxmlformats.org/drawingml/2006/picture">
+                <pic:pic xmlns:pic="http://schemas.openxmlformats.org/drawingml/2006/picture">
+                  <pic:nvPicPr>
+                    <pic:cNvPr id="0" name="Picture 5" descr="C:\Users\Joe\Downloads\20112012Sem1\CS2103\cs2103-sunset\trunk\specs\prototype\v1\mouse-interaction.png"/>
+                    <pic:cNvPicPr>
+                      <a:picLocks noChangeAspect="1" noChangeArrowheads="1"/>
+                    </pic:cNvPicPr>
+                  </pic:nvPicPr>
+                  <pic:blipFill>
+                    <a:blip r:embed="rId6" cstate="print"/>
+                    <a:srcRect/>
+                    <a:stretch>
+                      <a:fillRect/>
+                    </a:stretch>
+                  </pic:blipFill>
+                  <pic:spPr bwMode="auto">
+                    <a:xfrm>
+                      <a:off x="0" y="0"/>
+                      <a:ext cx="5248275" cy="2942876"/>
+                    </a:xfrm>
+                    <a:prstGeom prst="rect">
+                      <a:avLst/>
+                    </a:prstGeom>
+                    <a:noFill/>
+                    <a:ln w="9525">
+                      <a:noFill/>
+                      <a:miter lim="800000"/>
+                      <a:headEnd/>
+                      <a:tailEnd/>
+                    </a:ln>
+                  </pic:spPr>
+                </pic:pic>
+              </a:graphicData>
+            </a:graphic>
+          </wp:inline>
+        </w:drawing>
+      </w:r>
+    </w:p>
+    <w:p>
+      <w:pPr>
+        <w:rPr>
+          <w:sz w:val="32"/>
           <w:lang w:val="en-US"/>
         </w:rPr>
       </w:pPr>
     </w:p>
     <w:sectPr>
       <w:pgSz w:w="11906" w:h="16838"/>
-      <w:pgMar w:top="1440" w:right="1440" w:bottom="1440" w:left="1440" w:header="708" w:footer="708" w:gutter="0"/>
+      <w:pgMar w:top="284" w:right="1440" w:bottom="709" w:left="1440" w:header="708" w:footer="708" w:gutter="0"/>
       <w:cols w:space="708"/>
       <w:docGrid w:linePitch="360"/>
     </w:sectPr>
@@ -636,6 +895,36 @@
     <w:uiPriority w:val="99"/>
     <w:semiHidden/>
     <w:unhideWhenUsed/>
+  </w:style>
+  <w:style w:type="paragraph" w:styleId="BalloonText">
+    <w:name w:val="Balloon Text"/>
+    <w:basedOn w:val="Normal"/>
+    <w:link w:val="BalloonTextChar"/>
+    <w:uiPriority w:val="99"/>
+    <w:semiHidden/>
+    <w:unhideWhenUsed/>
+    <w:rsid w:val="00746C52"/>
+    <w:pPr>
+      <w:spacing w:after="0" w:line="240" w:lineRule="auto"/>
+    </w:pPr>
+    <w:rPr>
+      <w:rFonts w:ascii="Tahoma" w:hAnsi="Tahoma" w:cs="Tahoma"/>
+      <w:sz w:val="16"/>
+      <w:szCs w:val="16"/>
+    </w:rPr>
+  </w:style>
+  <w:style w:type="character" w:customStyle="1" w:styleId="BalloonTextChar">
+    <w:name w:val="Balloon Text Char"/>
+    <w:basedOn w:val="DefaultParagraphFont"/>
+    <w:link w:val="BalloonText"/>
+    <w:uiPriority w:val="99"/>
+    <w:semiHidden/>
+    <w:rsid w:val="00746C52"/>
+    <w:rPr>
+      <w:rFonts w:ascii="Tahoma" w:hAnsi="Tahoma" w:cs="Tahoma"/>
+      <w:sz w:val="16"/>
+      <w:szCs w:val="16"/>
+    </w:rPr>
   </w:style>
 </w:styles>
 </file>

</xml_diff>